<commit_message>
Atualização no diagrama de classes
</commit_message>
<xml_diff>
--- a/5.1 Diagrama de Classes.docx
+++ b/5.1 Diagrama de Classes.docx
@@ -4,7 +4,7 @@
   <w:body>
     <w:tbl>
       <w:tblPr>
-        <w:tblW w:w="0" w:type="auto"/>
+        <w:tblW w:w="9313" w:type="dxa"/>
         <w:tblInd w:w="-72" w:type="dxa"/>
         <w:tblBorders>
           <w:top w:val="single" w:sz="4" w:space="0" w:color="auto"/>
@@ -21,12 +21,15 @@
         <w:tblLook w:val="04A0" w:firstRow="1" w:lastRow="0" w:firstColumn="1" w:lastColumn="0" w:noHBand="0" w:noVBand="1"/>
       </w:tblPr>
       <w:tblGrid>
-        <w:gridCol w:w="9283"/>
+        <w:gridCol w:w="9313"/>
       </w:tblGrid>
       <w:tr>
+        <w:trPr>
+          <w:trHeight w:val="142"/>
+        </w:trPr>
         <w:tc>
           <w:tcPr>
-            <w:tcW w:w="9283" w:type="dxa"/>
+            <w:tcW w:w="9313" w:type="dxa"/>
             <w:tcBorders>
               <w:top w:val="single" w:sz="4" w:space="0" w:color="auto"/>
               <w:left w:val="single" w:sz="4" w:space="0" w:color="auto"/>
@@ -45,6 +48,8 @@
                 <w:b/>
               </w:rPr>
             </w:pPr>
+            <w:bookmarkStart w:id="0" w:name="_GoBack"/>
+            <w:bookmarkEnd w:id="0"/>
             <w:r>
               <w:rPr>
                 <w:rFonts w:ascii="Arial" w:hAnsi="Arial" w:cs="Arial"/>
@@ -107,9 +112,12 @@
         </w:tc>
       </w:tr>
       <w:tr>
+        <w:trPr>
+          <w:trHeight w:val="13507"/>
+        </w:trPr>
         <w:tc>
           <w:tcPr>
-            <w:tcW w:w="9283" w:type="dxa"/>
+            <w:tcW w:w="9313" w:type="dxa"/>
             <w:tcBorders>
               <w:top w:val="single" w:sz="4" w:space="0" w:color="auto"/>
               <w:left w:val="single" w:sz="4" w:space="0" w:color="auto"/>
@@ -123,17 +131,6 @@
               <w:spacing w:line="276" w:lineRule="auto"/>
               <w:rPr>
                 <w:rFonts w:ascii="Arial" w:hAnsi="Arial" w:cs="Arial"/>
-                <w:bCs/>
-                <w:color w:val="808080" w:themeColor="background1" w:themeShade="80"/>
-              </w:rPr>
-            </w:pPr>
-          </w:p>
-          <w:p>
-            <w:pPr>
-              <w:pStyle w:val="Cabealho"/>
-              <w:spacing w:line="276" w:lineRule="auto"/>
-              <w:rPr>
-                <w:rFonts w:ascii="Arial" w:hAnsi="Arial" w:cs="Arial"/>
                 <w:b/>
                 <w:bCs/>
               </w:rPr>
@@ -147,10 +144,10 @@
                 <w:lang w:eastAsia="pt-BR"/>
               </w:rPr>
               <w:drawing>
-                <wp:inline distT="0" distB="0" distL="0" distR="0">
-                  <wp:extent cx="5753100" cy="4829175"/>
+                <wp:inline distT="0" distB="0" distL="0" distR="0" wp14:anchorId="09F0E71D" wp14:editId="79DEFAFB">
+                  <wp:extent cx="5743575" cy="5314950"/>
                   <wp:effectExtent l="0" t="0" r="0" b="0"/>
-                  <wp:docPr id="6" name="Imagem 6" descr="C:\Users\Otávio\Documents\Documentos-TCC-Projeto\Arquivos\5.1 Diagrama de classes\domain.png"/>
+                  <wp:docPr id="3" name="Imagem 3" descr="C:\Users\Otavio\Desktop\diagrama_classes\Domain 1.png"/>
                   <wp:cNvGraphicFramePr>
                     <a:graphicFrameLocks xmlns:a="http://schemas.openxmlformats.org/drawingml/2006/main" noChangeAspect="1"/>
                   </wp:cNvGraphicFramePr>
@@ -158,13 +155,13 @@
                     <a:graphicData uri="http://schemas.openxmlformats.org/drawingml/2006/picture">
                       <pic:pic xmlns:pic="http://schemas.openxmlformats.org/drawingml/2006/picture">
                         <pic:nvPicPr>
-                          <pic:cNvPr id="0" name="Picture 5" descr="C:\Users\Otávio\Documents\Documentos-TCC-Projeto\Arquivos\5.1 Diagrama de classes\domain.png"/>
+                          <pic:cNvPr id="0" name="Picture 2" descr="C:\Users\Otavio\Desktop\diagrama_classes\Domain 1.png"/>
                           <pic:cNvPicPr>
                             <a:picLocks noChangeAspect="1" noChangeArrowheads="1"/>
                           </pic:cNvPicPr>
                         </pic:nvPicPr>
                         <pic:blipFill>
-                          <a:blip r:embed="rId7">
+                          <a:blip r:embed="rId7" cstate="print">
                             <a:extLst>
                               <a:ext uri="{28A0092B-C50C-407E-A947-70E740481C1C}">
                                 <a14:useLocalDpi xmlns:a14="http://schemas.microsoft.com/office/drawing/2010/main" val="0"/>
@@ -179,7 +176,7 @@
                         <pic:spPr bwMode="auto">
                           <a:xfrm>
                             <a:off x="0" y="0"/>
-                            <a:ext cx="5753100" cy="4829175"/>
+                            <a:ext cx="5743575" cy="5314950"/>
                           </a:xfrm>
                           <a:prstGeom prst="rect">
                             <a:avLst/>
@@ -200,226 +197,7 @@
             <w:pPr>
               <w:pStyle w:val="Cabealho"/>
               <w:spacing w:line="276" w:lineRule="auto"/>
-              <w:rPr>
-                <w:rFonts w:ascii="Arial" w:hAnsi="Arial" w:cs="Arial"/>
-                <w:b/>
-                <w:bCs/>
-              </w:rPr>
-            </w:pPr>
-          </w:p>
-          <w:p>
-            <w:pPr>
-              <w:pStyle w:val="Cabealho"/>
-              <w:spacing w:line="276" w:lineRule="auto"/>
-              <w:rPr>
-                <w:rFonts w:ascii="Arial" w:hAnsi="Arial" w:cs="Arial"/>
-                <w:b/>
-                <w:bCs/>
-              </w:rPr>
-            </w:pPr>
-          </w:p>
-          <w:p>
-            <w:pPr>
-              <w:pStyle w:val="Cabealho"/>
-              <w:spacing w:line="276" w:lineRule="auto"/>
-              <w:rPr>
-                <w:rFonts w:ascii="Arial" w:hAnsi="Arial" w:cs="Arial"/>
-                <w:b/>
-                <w:bCs/>
-              </w:rPr>
-            </w:pPr>
-          </w:p>
-          <w:p>
-            <w:pPr>
-              <w:pStyle w:val="Cabealho"/>
-              <w:spacing w:line="276" w:lineRule="auto"/>
-              <w:rPr>
-                <w:rFonts w:ascii="Arial" w:hAnsi="Arial" w:cs="Arial"/>
-                <w:b/>
-                <w:bCs/>
-              </w:rPr>
-            </w:pPr>
-          </w:p>
-          <w:p>
-            <w:pPr>
-              <w:pStyle w:val="Cabealho"/>
-              <w:spacing w:line="276" w:lineRule="auto"/>
-              <w:rPr>
-                <w:rFonts w:ascii="Arial" w:hAnsi="Arial" w:cs="Arial"/>
-                <w:b/>
-                <w:bCs/>
-              </w:rPr>
-            </w:pPr>
-          </w:p>
-          <w:p>
-            <w:pPr>
-              <w:pStyle w:val="Cabealho"/>
-              <w:spacing w:line="276" w:lineRule="auto"/>
-              <w:rPr>
-                <w:rFonts w:ascii="Arial" w:hAnsi="Arial" w:cs="Arial"/>
-                <w:b/>
-                <w:bCs/>
-              </w:rPr>
-            </w:pPr>
-          </w:p>
-          <w:p>
-            <w:pPr>
-              <w:pStyle w:val="Cabealho"/>
-              <w:spacing w:line="276" w:lineRule="auto"/>
-              <w:rPr>
-                <w:rFonts w:ascii="Arial" w:hAnsi="Arial" w:cs="Arial"/>
-                <w:b/>
-                <w:bCs/>
-              </w:rPr>
-            </w:pPr>
-          </w:p>
-          <w:p>
-            <w:pPr>
-              <w:pStyle w:val="Cabealho"/>
-              <w:spacing w:line="276" w:lineRule="auto"/>
-              <w:rPr>
-                <w:rFonts w:ascii="Arial" w:hAnsi="Arial" w:cs="Arial"/>
-                <w:b/>
-                <w:bCs/>
-              </w:rPr>
-            </w:pPr>
-          </w:p>
-          <w:p>
-            <w:pPr>
-              <w:pStyle w:val="Cabealho"/>
-              <w:spacing w:line="276" w:lineRule="auto"/>
-              <w:rPr>
-                <w:rFonts w:ascii="Arial" w:hAnsi="Arial" w:cs="Arial"/>
-                <w:b/>
-                <w:bCs/>
-              </w:rPr>
-            </w:pPr>
-          </w:p>
-          <w:p>
-            <w:pPr>
-              <w:pStyle w:val="Cabealho"/>
-              <w:spacing w:line="276" w:lineRule="auto"/>
-              <w:rPr>
-                <w:rFonts w:ascii="Arial" w:hAnsi="Arial" w:cs="Arial"/>
-                <w:b/>
-                <w:bCs/>
-              </w:rPr>
-            </w:pPr>
-          </w:p>
-          <w:p>
-            <w:pPr>
-              <w:pStyle w:val="Cabealho"/>
-              <w:spacing w:line="276" w:lineRule="auto"/>
-              <w:rPr>
-                <w:rFonts w:ascii="Arial" w:hAnsi="Arial" w:cs="Arial"/>
-                <w:b/>
-                <w:bCs/>
-              </w:rPr>
-            </w:pPr>
-          </w:p>
-          <w:p>
-            <w:pPr>
-              <w:pStyle w:val="Cabealho"/>
-              <w:spacing w:line="276" w:lineRule="auto"/>
-              <w:rPr>
-                <w:rFonts w:ascii="Arial" w:hAnsi="Arial" w:cs="Arial"/>
-                <w:b/>
-                <w:bCs/>
-              </w:rPr>
-            </w:pPr>
-          </w:p>
-          <w:p>
-            <w:pPr>
-              <w:pStyle w:val="Cabealho"/>
-              <w:spacing w:line="276" w:lineRule="auto"/>
-              <w:rPr>
-                <w:rFonts w:ascii="Arial" w:hAnsi="Arial" w:cs="Arial"/>
-                <w:b/>
-                <w:bCs/>
-              </w:rPr>
-            </w:pPr>
-          </w:p>
-          <w:p>
-            <w:pPr>
-              <w:pStyle w:val="Cabealho"/>
-              <w:spacing w:line="276" w:lineRule="auto"/>
-              <w:rPr>
-                <w:rFonts w:ascii="Arial" w:hAnsi="Arial" w:cs="Arial"/>
-                <w:b/>
-                <w:bCs/>
-              </w:rPr>
-            </w:pPr>
-          </w:p>
-          <w:p>
-            <w:pPr>
-              <w:pStyle w:val="Cabealho"/>
-              <w:spacing w:line="276" w:lineRule="auto"/>
-              <w:rPr>
-                <w:rFonts w:ascii="Arial" w:hAnsi="Arial" w:cs="Arial"/>
-                <w:b/>
-                <w:bCs/>
-              </w:rPr>
-            </w:pPr>
-          </w:p>
-          <w:p>
-            <w:pPr>
-              <w:pStyle w:val="Cabealho"/>
-              <w:spacing w:line="276" w:lineRule="auto"/>
-              <w:rPr>
-                <w:rFonts w:ascii="Arial" w:hAnsi="Arial" w:cs="Arial"/>
-                <w:b/>
-                <w:bCs/>
-              </w:rPr>
-            </w:pPr>
-          </w:p>
-          <w:p>
-            <w:pPr>
-              <w:pStyle w:val="Cabealho"/>
-              <w:spacing w:line="276" w:lineRule="auto"/>
-              <w:rPr>
-                <w:rFonts w:ascii="Arial" w:hAnsi="Arial" w:cs="Arial"/>
-                <w:b/>
-                <w:bCs/>
-              </w:rPr>
-            </w:pPr>
-          </w:p>
-          <w:p>
-            <w:pPr>
-              <w:pStyle w:val="Cabealho"/>
-              <w:spacing w:line="276" w:lineRule="auto"/>
-              <w:rPr>
-                <w:rFonts w:ascii="Arial" w:hAnsi="Arial" w:cs="Arial"/>
-                <w:b/>
-                <w:bCs/>
-              </w:rPr>
-            </w:pPr>
-          </w:p>
-          <w:p>
-            <w:pPr>
-              <w:pStyle w:val="Cabealho"/>
-              <w:spacing w:line="276" w:lineRule="auto"/>
-              <w:rPr>
-                <w:rFonts w:ascii="Arial" w:hAnsi="Arial" w:cs="Arial"/>
-                <w:b/>
-                <w:bCs/>
-              </w:rPr>
-            </w:pPr>
-          </w:p>
-          <w:p>
-            <w:pPr>
-              <w:pStyle w:val="Cabealho"/>
-              <w:spacing w:line="276" w:lineRule="auto"/>
-              <w:rPr>
-                <w:rFonts w:ascii="Arial" w:hAnsi="Arial" w:cs="Arial"/>
-                <w:b/>
-                <w:bCs/>
-              </w:rPr>
-            </w:pPr>
-          </w:p>
-          <w:p>
-            <w:pPr>
-              <w:pStyle w:val="Cabealho"/>
-              <w:spacing w:line="276" w:lineRule="auto"/>
+              <w:jc w:val="center"/>
               <w:rPr>
                 <w:rFonts w:ascii="Arial" w:hAnsi="Arial" w:cs="Arial"/>
                 <w:b/>
@@ -434,11 +212,12 @@
                 <w:noProof/>
                 <w:lang w:eastAsia="pt-BR"/>
               </w:rPr>
+              <w:lastRenderedPageBreak/>
               <w:drawing>
-                <wp:inline distT="0" distB="0" distL="0" distR="0">
-                  <wp:extent cx="5762625" cy="6248400"/>
+                <wp:inline distT="0" distB="0" distL="0" distR="0" wp14:anchorId="7A4F58E7" wp14:editId="5112A182">
+                  <wp:extent cx="4543425" cy="8472405"/>
                   <wp:effectExtent l="0" t="0" r="0" b="0"/>
-                  <wp:docPr id="2" name="Imagem 2" descr="C:\Users\Otávio\Documents\Documentos-TCC-Projeto\Arquivos\5.1 Diagrama de classes\managed_bean.png"/>
+                  <wp:docPr id="4" name="Imagem 4" descr="C:\Users\Otavio\Desktop\diagrama_classes\Managed Bean 1.png"/>
                   <wp:cNvGraphicFramePr>
                     <a:graphicFrameLocks xmlns:a="http://schemas.openxmlformats.org/drawingml/2006/main" noChangeAspect="1"/>
                   </wp:cNvGraphicFramePr>
@@ -446,7 +225,7 @@
                     <a:graphicData uri="http://schemas.openxmlformats.org/drawingml/2006/picture">
                       <pic:pic xmlns:pic="http://schemas.openxmlformats.org/drawingml/2006/picture">
                         <pic:nvPicPr>
-                          <pic:cNvPr id="0" name="Picture 2" descr="C:\Users\Otávio\Documents\Documentos-TCC-Projeto\Arquivos\5.1 Diagrama de classes\managed_bean.png"/>
+                          <pic:cNvPr id="0" name="Picture 3" descr="C:\Users\Otavio\Desktop\diagrama_classes\Managed Bean 1.png"/>
                           <pic:cNvPicPr>
                             <a:picLocks noChangeAspect="1" noChangeArrowheads="1"/>
                           </pic:cNvPicPr>
@@ -467,7 +246,7 @@
                         <pic:spPr bwMode="auto">
                           <a:xfrm>
                             <a:off x="0" y="0"/>
-                            <a:ext cx="5762625" cy="6248400"/>
+                            <a:ext cx="4543425" cy="8472405"/>
                           </a:xfrm>
                           <a:prstGeom prst="rect">
                             <a:avLst/>
@@ -488,166 +267,21 @@
             <w:pPr>
               <w:pStyle w:val="Cabealho"/>
               <w:spacing w:line="276" w:lineRule="auto"/>
-              <w:rPr>
-                <w:rFonts w:ascii="Arial" w:hAnsi="Arial" w:cs="Arial"/>
-                <w:b/>
-                <w:bCs/>
-              </w:rPr>
-            </w:pPr>
-          </w:p>
-          <w:p>
-            <w:pPr>
-              <w:pStyle w:val="Cabealho"/>
-              <w:spacing w:line="276" w:lineRule="auto"/>
-              <w:rPr>
-                <w:rFonts w:ascii="Arial" w:hAnsi="Arial" w:cs="Arial"/>
-                <w:b/>
-                <w:bCs/>
-              </w:rPr>
-            </w:pPr>
-          </w:p>
-          <w:p>
-            <w:pPr>
-              <w:pStyle w:val="Cabealho"/>
-              <w:spacing w:line="276" w:lineRule="auto"/>
-              <w:rPr>
-                <w:rFonts w:ascii="Arial" w:hAnsi="Arial" w:cs="Arial"/>
-                <w:b/>
-                <w:bCs/>
-              </w:rPr>
-            </w:pPr>
-          </w:p>
-          <w:p>
-            <w:pPr>
-              <w:pStyle w:val="Cabealho"/>
-              <w:spacing w:line="276" w:lineRule="auto"/>
-              <w:rPr>
-                <w:rFonts w:ascii="Arial" w:hAnsi="Arial" w:cs="Arial"/>
-                <w:b/>
-                <w:bCs/>
-              </w:rPr>
-            </w:pPr>
-          </w:p>
-          <w:p>
-            <w:pPr>
-              <w:pStyle w:val="Cabealho"/>
-              <w:spacing w:line="276" w:lineRule="auto"/>
-              <w:rPr>
-                <w:rFonts w:ascii="Arial" w:hAnsi="Arial" w:cs="Arial"/>
-                <w:b/>
-                <w:bCs/>
-              </w:rPr>
-            </w:pPr>
-          </w:p>
-          <w:p>
-            <w:pPr>
-              <w:pStyle w:val="Cabealho"/>
-              <w:spacing w:line="276" w:lineRule="auto"/>
-              <w:rPr>
-                <w:rFonts w:ascii="Arial" w:hAnsi="Arial" w:cs="Arial"/>
-                <w:b/>
-                <w:bCs/>
-              </w:rPr>
-            </w:pPr>
-          </w:p>
-          <w:p>
-            <w:pPr>
-              <w:pStyle w:val="Cabealho"/>
-              <w:spacing w:line="276" w:lineRule="auto"/>
-              <w:rPr>
-                <w:rFonts w:ascii="Arial" w:hAnsi="Arial" w:cs="Arial"/>
-                <w:b/>
-                <w:bCs/>
-              </w:rPr>
-            </w:pPr>
-          </w:p>
-          <w:p>
-            <w:pPr>
-              <w:pStyle w:val="Cabealho"/>
-              <w:spacing w:line="276" w:lineRule="auto"/>
-              <w:rPr>
-                <w:rFonts w:ascii="Arial" w:hAnsi="Arial" w:cs="Arial"/>
-                <w:b/>
-                <w:bCs/>
-              </w:rPr>
-            </w:pPr>
-          </w:p>
-          <w:p>
-            <w:pPr>
-              <w:pStyle w:val="Cabealho"/>
-              <w:spacing w:line="276" w:lineRule="auto"/>
-              <w:rPr>
-                <w:rFonts w:ascii="Arial" w:hAnsi="Arial" w:cs="Arial"/>
-                <w:b/>
-                <w:bCs/>
-              </w:rPr>
-            </w:pPr>
-          </w:p>
-          <w:p>
-            <w:pPr>
-              <w:pStyle w:val="Cabealho"/>
-              <w:spacing w:line="276" w:lineRule="auto"/>
-              <w:rPr>
-                <w:rFonts w:ascii="Arial" w:hAnsi="Arial" w:cs="Arial"/>
-                <w:b/>
-                <w:bCs/>
-              </w:rPr>
-            </w:pPr>
-          </w:p>
-          <w:p>
-            <w:pPr>
-              <w:pStyle w:val="Cabealho"/>
-              <w:spacing w:line="276" w:lineRule="auto"/>
-              <w:rPr>
-                <w:rFonts w:ascii="Arial" w:hAnsi="Arial" w:cs="Arial"/>
-                <w:b/>
-                <w:bCs/>
-              </w:rPr>
-            </w:pPr>
-          </w:p>
-          <w:p>
-            <w:pPr>
-              <w:pStyle w:val="Cabealho"/>
-              <w:spacing w:line="276" w:lineRule="auto"/>
-              <w:rPr>
-                <w:rFonts w:ascii="Arial" w:hAnsi="Arial" w:cs="Arial"/>
-                <w:b/>
-                <w:bCs/>
-              </w:rPr>
-            </w:pPr>
-          </w:p>
-          <w:p>
-            <w:pPr>
-              <w:pStyle w:val="Cabealho"/>
-              <w:spacing w:line="276" w:lineRule="auto"/>
-              <w:rPr>
-                <w:rFonts w:ascii="Arial" w:hAnsi="Arial" w:cs="Arial"/>
-                <w:b/>
-                <w:bCs/>
-              </w:rPr>
-            </w:pPr>
-          </w:p>
-          <w:p>
-            <w:pPr>
-              <w:pStyle w:val="Cabealho"/>
-              <w:spacing w:line="276" w:lineRule="auto"/>
-              <w:rPr>
-                <w:rFonts w:ascii="Arial" w:hAnsi="Arial" w:cs="Arial"/>
-                <w:b/>
-                <w:bCs/>
-              </w:rPr>
-            </w:pPr>
-          </w:p>
-          <w:p>
-            <w:pPr>
-              <w:pStyle w:val="Cabealho"/>
-              <w:spacing w:line="276" w:lineRule="auto"/>
-              <w:rPr>
-                <w:rFonts w:ascii="Arial" w:hAnsi="Arial" w:cs="Arial"/>
-                <w:b/>
-                <w:bCs/>
-              </w:rPr>
-            </w:pPr>
+              <w:jc w:val="center"/>
+              <w:rPr>
+                <w:rFonts w:ascii="Arial" w:hAnsi="Arial" w:cs="Arial"/>
+                <w:b/>
+                <w:bCs/>
+              </w:rPr>
+            </w:pPr>
+            <w:r>
+              <w:rPr>
+                <w:rFonts w:ascii="Arial" w:hAnsi="Arial" w:cs="Arial"/>
+                <w:b/>
+                <w:bCs/>
+              </w:rPr>
+              <w:br/>
+            </w:r>
             <w:r>
               <w:rPr>
                 <w:rFonts w:ascii="Arial" w:hAnsi="Arial" w:cs="Arial"/>
@@ -656,11 +290,12 @@
                 <w:noProof/>
                 <w:lang w:eastAsia="pt-BR"/>
               </w:rPr>
+              <w:lastRenderedPageBreak/>
               <w:drawing>
-                <wp:inline distT="0" distB="0" distL="0" distR="0">
-                  <wp:extent cx="5753100" cy="3714750"/>
+                <wp:inline distT="0" distB="0" distL="0" distR="0" wp14:anchorId="52CAE15A" wp14:editId="4C340D77">
+                  <wp:extent cx="5402647" cy="8772525"/>
                   <wp:effectExtent l="0" t="0" r="0" b="0"/>
-                  <wp:docPr id="5" name="Imagem 5" descr="C:\Users\Otávio\Documents\Documentos-TCC-Projeto\Arquivos\5.1 Diagrama de classes\repositorybean.png"/>
+                  <wp:docPr id="8" name="Imagem 8" descr="C:\Users\Otavio\Desktop\diagrama_classes\Managed Bean 3.png"/>
                   <wp:cNvGraphicFramePr>
                     <a:graphicFrameLocks xmlns:a="http://schemas.openxmlformats.org/drawingml/2006/main" noChangeAspect="1"/>
                   </wp:cNvGraphicFramePr>
@@ -668,7 +303,7 @@
                     <a:graphicData uri="http://schemas.openxmlformats.org/drawingml/2006/picture">
                       <pic:pic xmlns:pic="http://schemas.openxmlformats.org/drawingml/2006/picture">
                         <pic:nvPicPr>
-                          <pic:cNvPr id="0" name="Picture 4" descr="C:\Users\Otávio\Documents\Documentos-TCC-Projeto\Arquivos\5.1 Diagrama de classes\repositorybean.png"/>
+                          <pic:cNvPr id="0" name="Picture 5" descr="C:\Users\Otavio\Desktop\diagrama_classes\Managed Bean 3.png"/>
                           <pic:cNvPicPr>
                             <a:picLocks noChangeAspect="1" noChangeArrowheads="1"/>
                           </pic:cNvPicPr>
@@ -689,7 +324,7 @@
                         <pic:spPr bwMode="auto">
                           <a:xfrm>
                             <a:off x="0" y="0"/>
-                            <a:ext cx="5753100" cy="3714750"/>
+                            <a:ext cx="5402647" cy="8772525"/>
                           </a:xfrm>
                           <a:prstGeom prst="rect">
                             <a:avLst/>
@@ -710,6 +345,775 @@
             <w:pPr>
               <w:pStyle w:val="Cabealho"/>
               <w:spacing w:line="276" w:lineRule="auto"/>
+              <w:jc w:val="center"/>
+              <w:rPr>
+                <w:rFonts w:ascii="Arial" w:hAnsi="Arial" w:cs="Arial"/>
+                <w:b/>
+                <w:bCs/>
+              </w:rPr>
+            </w:pPr>
+            <w:r>
+              <w:rPr>
+                <w:rFonts w:ascii="Arial" w:hAnsi="Arial" w:cs="Arial"/>
+                <w:b/>
+                <w:bCs/>
+                <w:noProof/>
+                <w:lang w:eastAsia="pt-BR"/>
+              </w:rPr>
+              <w:lastRenderedPageBreak/>
+              <w:drawing>
+                <wp:inline distT="0" distB="0" distL="0" distR="0" wp14:anchorId="03F56AEC" wp14:editId="7913874B">
+                  <wp:extent cx="5753100" cy="8448675"/>
+                  <wp:effectExtent l="0" t="0" r="0" b="0"/>
+                  <wp:docPr id="7" name="Imagem 7" descr="C:\Users\Otavio\Desktop\diagrama_classes\Managed Bean 2.png"/>
+                  <wp:cNvGraphicFramePr>
+                    <a:graphicFrameLocks xmlns:a="http://schemas.openxmlformats.org/drawingml/2006/main" noChangeAspect="1"/>
+                  </wp:cNvGraphicFramePr>
+                  <a:graphic xmlns:a="http://schemas.openxmlformats.org/drawingml/2006/main">
+                    <a:graphicData uri="http://schemas.openxmlformats.org/drawingml/2006/picture">
+                      <pic:pic xmlns:pic="http://schemas.openxmlformats.org/drawingml/2006/picture">
+                        <pic:nvPicPr>
+                          <pic:cNvPr id="0" name="Picture 4" descr="C:\Users\Otavio\Desktop\diagrama_classes\Managed Bean 2.png"/>
+                          <pic:cNvPicPr>
+                            <a:picLocks noChangeAspect="1" noChangeArrowheads="1"/>
+                          </pic:cNvPicPr>
+                        </pic:nvPicPr>
+                        <pic:blipFill>
+                          <a:blip r:embed="rId10">
+                            <a:extLst>
+                              <a:ext uri="{28A0092B-C50C-407E-A947-70E740481C1C}">
+                                <a14:useLocalDpi xmlns:a14="http://schemas.microsoft.com/office/drawing/2010/main" val="0"/>
+                              </a:ext>
+                            </a:extLst>
+                          </a:blip>
+                          <a:srcRect/>
+                          <a:stretch>
+                            <a:fillRect/>
+                          </a:stretch>
+                        </pic:blipFill>
+                        <pic:spPr bwMode="auto">
+                          <a:xfrm>
+                            <a:off x="0" y="0"/>
+                            <a:ext cx="5753100" cy="8448675"/>
+                          </a:xfrm>
+                          <a:prstGeom prst="rect">
+                            <a:avLst/>
+                          </a:prstGeom>
+                          <a:noFill/>
+                          <a:ln>
+                            <a:noFill/>
+                          </a:ln>
+                        </pic:spPr>
+                      </pic:pic>
+                    </a:graphicData>
+                  </a:graphic>
+                </wp:inline>
+              </w:drawing>
+            </w:r>
+          </w:p>
+          <w:p>
+            <w:pPr>
+              <w:pStyle w:val="Cabealho"/>
+              <w:spacing w:line="276" w:lineRule="auto"/>
+              <w:rPr>
+                <w:rFonts w:ascii="Arial" w:hAnsi="Arial" w:cs="Arial"/>
+                <w:b/>
+                <w:bCs/>
+              </w:rPr>
+            </w:pPr>
+          </w:p>
+          <w:p>
+            <w:pPr>
+              <w:pStyle w:val="Cabealho"/>
+              <w:spacing w:line="276" w:lineRule="auto"/>
+              <w:rPr>
+                <w:rFonts w:ascii="Arial" w:hAnsi="Arial" w:cs="Arial"/>
+                <w:b/>
+                <w:bCs/>
+              </w:rPr>
+            </w:pPr>
+          </w:p>
+          <w:p>
+            <w:pPr>
+              <w:pStyle w:val="Cabealho"/>
+              <w:spacing w:line="276" w:lineRule="auto"/>
+              <w:rPr>
+                <w:rFonts w:ascii="Arial" w:hAnsi="Arial" w:cs="Arial"/>
+                <w:b/>
+                <w:bCs/>
+              </w:rPr>
+            </w:pPr>
+          </w:p>
+          <w:p>
+            <w:pPr>
+              <w:pStyle w:val="Cabealho"/>
+              <w:spacing w:line="276" w:lineRule="auto"/>
+              <w:rPr>
+                <w:rFonts w:ascii="Arial" w:hAnsi="Arial" w:cs="Arial"/>
+                <w:b/>
+                <w:bCs/>
+              </w:rPr>
+            </w:pPr>
+          </w:p>
+          <w:p>
+            <w:pPr>
+              <w:pStyle w:val="Cabealho"/>
+              <w:spacing w:line="276" w:lineRule="auto"/>
+              <w:rPr>
+                <w:rFonts w:ascii="Arial" w:hAnsi="Arial" w:cs="Arial"/>
+                <w:b/>
+                <w:bCs/>
+              </w:rPr>
+            </w:pPr>
+          </w:p>
+          <w:p>
+            <w:pPr>
+              <w:pStyle w:val="Cabealho"/>
+              <w:spacing w:line="276" w:lineRule="auto"/>
+              <w:rPr>
+                <w:rFonts w:ascii="Arial" w:hAnsi="Arial" w:cs="Arial"/>
+                <w:b/>
+                <w:bCs/>
+              </w:rPr>
+            </w:pPr>
+          </w:p>
+          <w:p>
+            <w:pPr>
+              <w:pStyle w:val="Cabealho"/>
+              <w:spacing w:line="276" w:lineRule="auto"/>
+              <w:rPr>
+                <w:rFonts w:ascii="Arial" w:hAnsi="Arial" w:cs="Arial"/>
+                <w:b/>
+                <w:bCs/>
+              </w:rPr>
+            </w:pPr>
+            <w:r>
+              <w:rPr>
+                <w:rFonts w:ascii="Arial" w:hAnsi="Arial" w:cs="Arial"/>
+                <w:b/>
+                <w:bCs/>
+                <w:noProof/>
+                <w:lang w:eastAsia="pt-BR"/>
+              </w:rPr>
+              <w:drawing>
+                <wp:inline distT="0" distB="0" distL="0" distR="0" wp14:anchorId="7D3A44D9" wp14:editId="3F703BBB">
+                  <wp:extent cx="5753100" cy="5819775"/>
+                  <wp:effectExtent l="0" t="0" r="0" b="0"/>
+                  <wp:docPr id="9" name="Imagem 9" descr="C:\Users\Otavio\Desktop\diagrama_classes\Repository Bean 1.png"/>
+                  <wp:cNvGraphicFramePr>
+                    <a:graphicFrameLocks xmlns:a="http://schemas.openxmlformats.org/drawingml/2006/main" noChangeAspect="1"/>
+                  </wp:cNvGraphicFramePr>
+                  <a:graphic xmlns:a="http://schemas.openxmlformats.org/drawingml/2006/main">
+                    <a:graphicData uri="http://schemas.openxmlformats.org/drawingml/2006/picture">
+                      <pic:pic xmlns:pic="http://schemas.openxmlformats.org/drawingml/2006/picture">
+                        <pic:nvPicPr>
+                          <pic:cNvPr id="0" name="Picture 6" descr="C:\Users\Otavio\Desktop\diagrama_classes\Repository Bean 1.png"/>
+                          <pic:cNvPicPr>
+                            <a:picLocks noChangeAspect="1" noChangeArrowheads="1"/>
+                          </pic:cNvPicPr>
+                        </pic:nvPicPr>
+                        <pic:blipFill>
+                          <a:blip r:embed="rId11">
+                            <a:extLst>
+                              <a:ext uri="{28A0092B-C50C-407E-A947-70E740481C1C}">
+                                <a14:useLocalDpi xmlns:a14="http://schemas.microsoft.com/office/drawing/2010/main" val="0"/>
+                              </a:ext>
+                            </a:extLst>
+                          </a:blip>
+                          <a:srcRect/>
+                          <a:stretch>
+                            <a:fillRect/>
+                          </a:stretch>
+                        </pic:blipFill>
+                        <pic:spPr bwMode="auto">
+                          <a:xfrm>
+                            <a:off x="0" y="0"/>
+                            <a:ext cx="5753100" cy="5819775"/>
+                          </a:xfrm>
+                          <a:prstGeom prst="rect">
+                            <a:avLst/>
+                          </a:prstGeom>
+                          <a:noFill/>
+                          <a:ln>
+                            <a:noFill/>
+                          </a:ln>
+                        </pic:spPr>
+                      </pic:pic>
+                    </a:graphicData>
+                  </a:graphic>
+                </wp:inline>
+              </w:drawing>
+            </w:r>
+          </w:p>
+          <w:p>
+            <w:pPr>
+              <w:pStyle w:val="Cabealho"/>
+              <w:spacing w:line="276" w:lineRule="auto"/>
+              <w:rPr>
+                <w:rFonts w:ascii="Arial" w:hAnsi="Arial" w:cs="Arial"/>
+                <w:b/>
+                <w:bCs/>
+              </w:rPr>
+            </w:pPr>
+          </w:p>
+          <w:p>
+            <w:pPr>
+              <w:pStyle w:val="Cabealho"/>
+              <w:spacing w:line="276" w:lineRule="auto"/>
+              <w:rPr>
+                <w:rFonts w:ascii="Arial" w:hAnsi="Arial" w:cs="Arial"/>
+                <w:b/>
+                <w:bCs/>
+              </w:rPr>
+            </w:pPr>
+            <w:r>
+              <w:rPr>
+                <w:rFonts w:ascii="Arial" w:hAnsi="Arial" w:cs="Arial"/>
+                <w:b/>
+                <w:bCs/>
+                <w:noProof/>
+                <w:lang w:eastAsia="pt-BR"/>
+              </w:rPr>
+              <w:lastRenderedPageBreak/>
+              <w:drawing>
+                <wp:inline distT="0" distB="0" distL="0" distR="0" wp14:anchorId="4FB05B5C" wp14:editId="3BADBDE0">
+                  <wp:extent cx="5753100" cy="5572125"/>
+                  <wp:effectExtent l="0" t="0" r="0" b="0"/>
+                  <wp:docPr id="10" name="Imagem 10" descr="C:\Users\Otavio\Desktop\diagrama_classes\Repository Bean 2.png"/>
+                  <wp:cNvGraphicFramePr>
+                    <a:graphicFrameLocks xmlns:a="http://schemas.openxmlformats.org/drawingml/2006/main" noChangeAspect="1"/>
+                  </wp:cNvGraphicFramePr>
+                  <a:graphic xmlns:a="http://schemas.openxmlformats.org/drawingml/2006/main">
+                    <a:graphicData uri="http://schemas.openxmlformats.org/drawingml/2006/picture">
+                      <pic:pic xmlns:pic="http://schemas.openxmlformats.org/drawingml/2006/picture">
+                        <pic:nvPicPr>
+                          <pic:cNvPr id="0" name="Picture 7" descr="C:\Users\Otavio\Desktop\diagrama_classes\Repository Bean 2.png"/>
+                          <pic:cNvPicPr>
+                            <a:picLocks noChangeAspect="1" noChangeArrowheads="1"/>
+                          </pic:cNvPicPr>
+                        </pic:nvPicPr>
+                        <pic:blipFill>
+                          <a:blip r:embed="rId12">
+                            <a:extLst>
+                              <a:ext uri="{28A0092B-C50C-407E-A947-70E740481C1C}">
+                                <a14:useLocalDpi xmlns:a14="http://schemas.microsoft.com/office/drawing/2010/main" val="0"/>
+                              </a:ext>
+                            </a:extLst>
+                          </a:blip>
+                          <a:srcRect/>
+                          <a:stretch>
+                            <a:fillRect/>
+                          </a:stretch>
+                        </pic:blipFill>
+                        <pic:spPr bwMode="auto">
+                          <a:xfrm>
+                            <a:off x="0" y="0"/>
+                            <a:ext cx="5753100" cy="5572125"/>
+                          </a:xfrm>
+                          <a:prstGeom prst="rect">
+                            <a:avLst/>
+                          </a:prstGeom>
+                          <a:noFill/>
+                          <a:ln>
+                            <a:noFill/>
+                          </a:ln>
+                        </pic:spPr>
+                      </pic:pic>
+                    </a:graphicData>
+                  </a:graphic>
+                </wp:inline>
+              </w:drawing>
+            </w:r>
+          </w:p>
+          <w:p>
+            <w:pPr>
+              <w:pStyle w:val="Cabealho"/>
+              <w:spacing w:line="276" w:lineRule="auto"/>
+              <w:rPr>
+                <w:rFonts w:ascii="Arial" w:hAnsi="Arial" w:cs="Arial"/>
+                <w:b/>
+                <w:bCs/>
+              </w:rPr>
+            </w:pPr>
+          </w:p>
+          <w:p>
+            <w:pPr>
+              <w:pStyle w:val="Cabealho"/>
+              <w:spacing w:line="276" w:lineRule="auto"/>
+              <w:rPr>
+                <w:rFonts w:ascii="Arial" w:hAnsi="Arial" w:cs="Arial"/>
+                <w:b/>
+                <w:bCs/>
+              </w:rPr>
+            </w:pPr>
+            <w:r>
+              <w:rPr>
+                <w:rFonts w:ascii="Arial" w:hAnsi="Arial" w:cs="Arial"/>
+                <w:b/>
+                <w:bCs/>
+                <w:noProof/>
+                <w:lang w:eastAsia="pt-BR"/>
+              </w:rPr>
+              <w:lastRenderedPageBreak/>
+              <w:drawing>
+                <wp:inline distT="0" distB="0" distL="0" distR="0" wp14:anchorId="135A11F8" wp14:editId="01701789">
+                  <wp:extent cx="5753100" cy="4410075"/>
+                  <wp:effectExtent l="0" t="0" r="0" b="0"/>
+                  <wp:docPr id="11" name="Imagem 11" descr="C:\Users\Otavio\Desktop\diagrama_classes\Repository Bean 3.png"/>
+                  <wp:cNvGraphicFramePr>
+                    <a:graphicFrameLocks xmlns:a="http://schemas.openxmlformats.org/drawingml/2006/main" noChangeAspect="1"/>
+                  </wp:cNvGraphicFramePr>
+                  <a:graphic xmlns:a="http://schemas.openxmlformats.org/drawingml/2006/main">
+                    <a:graphicData uri="http://schemas.openxmlformats.org/drawingml/2006/picture">
+                      <pic:pic xmlns:pic="http://schemas.openxmlformats.org/drawingml/2006/picture">
+                        <pic:nvPicPr>
+                          <pic:cNvPr id="0" name="Picture 8" descr="C:\Users\Otavio\Desktop\diagrama_classes\Repository Bean 3.png"/>
+                          <pic:cNvPicPr>
+                            <a:picLocks noChangeAspect="1" noChangeArrowheads="1"/>
+                          </pic:cNvPicPr>
+                        </pic:nvPicPr>
+                        <pic:blipFill>
+                          <a:blip r:embed="rId13">
+                            <a:extLst>
+                              <a:ext uri="{28A0092B-C50C-407E-A947-70E740481C1C}">
+                                <a14:useLocalDpi xmlns:a14="http://schemas.microsoft.com/office/drawing/2010/main" val="0"/>
+                              </a:ext>
+                            </a:extLst>
+                          </a:blip>
+                          <a:srcRect/>
+                          <a:stretch>
+                            <a:fillRect/>
+                          </a:stretch>
+                        </pic:blipFill>
+                        <pic:spPr bwMode="auto">
+                          <a:xfrm>
+                            <a:off x="0" y="0"/>
+                            <a:ext cx="5753100" cy="4410075"/>
+                          </a:xfrm>
+                          <a:prstGeom prst="rect">
+                            <a:avLst/>
+                          </a:prstGeom>
+                          <a:noFill/>
+                          <a:ln>
+                            <a:noFill/>
+                          </a:ln>
+                        </pic:spPr>
+                      </pic:pic>
+                    </a:graphicData>
+                  </a:graphic>
+                </wp:inline>
+              </w:drawing>
+            </w:r>
+          </w:p>
+          <w:p>
+            <w:pPr>
+              <w:pStyle w:val="Cabealho"/>
+              <w:spacing w:line="276" w:lineRule="auto"/>
+              <w:rPr>
+                <w:rFonts w:ascii="Arial" w:hAnsi="Arial" w:cs="Arial"/>
+                <w:b/>
+                <w:bCs/>
+              </w:rPr>
+            </w:pPr>
+          </w:p>
+          <w:p>
+            <w:pPr>
+              <w:pStyle w:val="Cabealho"/>
+              <w:spacing w:line="276" w:lineRule="auto"/>
+              <w:rPr>
+                <w:rFonts w:ascii="Arial" w:hAnsi="Arial" w:cs="Arial"/>
+                <w:b/>
+                <w:bCs/>
+              </w:rPr>
+            </w:pPr>
+            <w:r>
+              <w:rPr>
+                <w:rFonts w:ascii="Arial" w:hAnsi="Arial" w:cs="Arial"/>
+                <w:b/>
+                <w:bCs/>
+                <w:noProof/>
+                <w:lang w:eastAsia="pt-BR"/>
+              </w:rPr>
+              <w:lastRenderedPageBreak/>
+              <w:drawing>
+                <wp:inline distT="0" distB="0" distL="0" distR="0" wp14:anchorId="44439E56" wp14:editId="711E3297">
+                  <wp:extent cx="5762625" cy="6286500"/>
+                  <wp:effectExtent l="0" t="0" r="0" b="0"/>
+                  <wp:docPr id="12" name="Imagem 12" descr="C:\Users\Otavio\Desktop\diagrama_classes\Service 1.png"/>
+                  <wp:cNvGraphicFramePr>
+                    <a:graphicFrameLocks xmlns:a="http://schemas.openxmlformats.org/drawingml/2006/main" noChangeAspect="1"/>
+                  </wp:cNvGraphicFramePr>
+                  <a:graphic xmlns:a="http://schemas.openxmlformats.org/drawingml/2006/main">
+                    <a:graphicData uri="http://schemas.openxmlformats.org/drawingml/2006/picture">
+                      <pic:pic xmlns:pic="http://schemas.openxmlformats.org/drawingml/2006/picture">
+                        <pic:nvPicPr>
+                          <pic:cNvPr id="0" name="Picture 9" descr="C:\Users\Otavio\Desktop\diagrama_classes\Service 1.png"/>
+                          <pic:cNvPicPr>
+                            <a:picLocks noChangeAspect="1" noChangeArrowheads="1"/>
+                          </pic:cNvPicPr>
+                        </pic:nvPicPr>
+                        <pic:blipFill>
+                          <a:blip r:embed="rId14">
+                            <a:extLst>
+                              <a:ext uri="{28A0092B-C50C-407E-A947-70E740481C1C}">
+                                <a14:useLocalDpi xmlns:a14="http://schemas.microsoft.com/office/drawing/2010/main" val="0"/>
+                              </a:ext>
+                            </a:extLst>
+                          </a:blip>
+                          <a:srcRect/>
+                          <a:stretch>
+                            <a:fillRect/>
+                          </a:stretch>
+                        </pic:blipFill>
+                        <pic:spPr bwMode="auto">
+                          <a:xfrm>
+                            <a:off x="0" y="0"/>
+                            <a:ext cx="5762625" cy="6286500"/>
+                          </a:xfrm>
+                          <a:prstGeom prst="rect">
+                            <a:avLst/>
+                          </a:prstGeom>
+                          <a:noFill/>
+                          <a:ln>
+                            <a:noFill/>
+                          </a:ln>
+                        </pic:spPr>
+                      </pic:pic>
+                    </a:graphicData>
+                  </a:graphic>
+                </wp:inline>
+              </w:drawing>
+            </w:r>
+          </w:p>
+          <w:p>
+            <w:pPr>
+              <w:pStyle w:val="Cabealho"/>
+              <w:spacing w:line="276" w:lineRule="auto"/>
+              <w:rPr>
+                <w:rFonts w:ascii="Arial" w:hAnsi="Arial" w:cs="Arial"/>
+                <w:b/>
+                <w:bCs/>
+              </w:rPr>
+            </w:pPr>
+          </w:p>
+          <w:p>
+            <w:pPr>
+              <w:pStyle w:val="Cabealho"/>
+              <w:spacing w:line="276" w:lineRule="auto"/>
+              <w:rPr>
+                <w:rFonts w:ascii="Arial" w:hAnsi="Arial" w:cs="Arial"/>
+                <w:b/>
+                <w:bCs/>
+              </w:rPr>
+            </w:pPr>
+            <w:r>
+              <w:rPr>
+                <w:rFonts w:ascii="Arial" w:hAnsi="Arial" w:cs="Arial"/>
+                <w:b/>
+                <w:bCs/>
+                <w:noProof/>
+                <w:lang w:eastAsia="pt-BR"/>
+              </w:rPr>
+              <w:lastRenderedPageBreak/>
+              <w:drawing>
+                <wp:inline distT="0" distB="0" distL="0" distR="0" wp14:anchorId="2E87BEFF" wp14:editId="28B70518">
+                  <wp:extent cx="5753100" cy="8477250"/>
+                  <wp:effectExtent l="0" t="0" r="0" b="0"/>
+                  <wp:docPr id="13" name="Imagem 13" descr="C:\Users\Otavio\Desktop\diagrama_classes\Service 2.png"/>
+                  <wp:cNvGraphicFramePr>
+                    <a:graphicFrameLocks xmlns:a="http://schemas.openxmlformats.org/drawingml/2006/main" noChangeAspect="1"/>
+                  </wp:cNvGraphicFramePr>
+                  <a:graphic xmlns:a="http://schemas.openxmlformats.org/drawingml/2006/main">
+                    <a:graphicData uri="http://schemas.openxmlformats.org/drawingml/2006/picture">
+                      <pic:pic xmlns:pic="http://schemas.openxmlformats.org/drawingml/2006/picture">
+                        <pic:nvPicPr>
+                          <pic:cNvPr id="0" name="Picture 10" descr="C:\Users\Otavio\Desktop\diagrama_classes\Service 2.png"/>
+                          <pic:cNvPicPr>
+                            <a:picLocks noChangeAspect="1" noChangeArrowheads="1"/>
+                          </pic:cNvPicPr>
+                        </pic:nvPicPr>
+                        <pic:blipFill>
+                          <a:blip r:embed="rId15">
+                            <a:extLst>
+                              <a:ext uri="{28A0092B-C50C-407E-A947-70E740481C1C}">
+                                <a14:useLocalDpi xmlns:a14="http://schemas.microsoft.com/office/drawing/2010/main" val="0"/>
+                              </a:ext>
+                            </a:extLst>
+                          </a:blip>
+                          <a:srcRect/>
+                          <a:stretch>
+                            <a:fillRect/>
+                          </a:stretch>
+                        </pic:blipFill>
+                        <pic:spPr bwMode="auto">
+                          <a:xfrm>
+                            <a:off x="0" y="0"/>
+                            <a:ext cx="5753100" cy="8477250"/>
+                          </a:xfrm>
+                          <a:prstGeom prst="rect">
+                            <a:avLst/>
+                          </a:prstGeom>
+                          <a:noFill/>
+                          <a:ln>
+                            <a:noFill/>
+                          </a:ln>
+                        </pic:spPr>
+                      </pic:pic>
+                    </a:graphicData>
+                  </a:graphic>
+                </wp:inline>
+              </w:drawing>
+            </w:r>
+          </w:p>
+          <w:p>
+            <w:pPr>
+              <w:pStyle w:val="Cabealho"/>
+              <w:spacing w:line="276" w:lineRule="auto"/>
+              <w:rPr>
+                <w:rFonts w:ascii="Arial" w:hAnsi="Arial" w:cs="Arial"/>
+                <w:b/>
+                <w:bCs/>
+              </w:rPr>
+            </w:pPr>
+          </w:p>
+          <w:p>
+            <w:pPr>
+              <w:pStyle w:val="Cabealho"/>
+              <w:spacing w:line="276" w:lineRule="auto"/>
+              <w:rPr>
+                <w:rFonts w:ascii="Arial" w:hAnsi="Arial" w:cs="Arial"/>
+                <w:b/>
+                <w:bCs/>
+              </w:rPr>
+            </w:pPr>
+            <w:r>
+              <w:rPr>
+                <w:rFonts w:ascii="Arial" w:hAnsi="Arial" w:cs="Arial"/>
+                <w:b/>
+                <w:bCs/>
+                <w:noProof/>
+                <w:lang w:eastAsia="pt-BR"/>
+              </w:rPr>
+              <w:lastRenderedPageBreak/>
+              <w:drawing>
+                <wp:inline distT="0" distB="0" distL="0" distR="0" wp14:anchorId="104B3600" wp14:editId="30634E08">
+                  <wp:extent cx="5753100" cy="3762375"/>
+                  <wp:effectExtent l="0" t="0" r="0" b="0"/>
+                  <wp:docPr id="14" name="Imagem 14" descr="C:\Users\Otavio\Desktop\diagrama_classes\Web services.png"/>
+                  <wp:cNvGraphicFramePr>
+                    <a:graphicFrameLocks xmlns:a="http://schemas.openxmlformats.org/drawingml/2006/main" noChangeAspect="1"/>
+                  </wp:cNvGraphicFramePr>
+                  <a:graphic xmlns:a="http://schemas.openxmlformats.org/drawingml/2006/main">
+                    <a:graphicData uri="http://schemas.openxmlformats.org/drawingml/2006/picture">
+                      <pic:pic xmlns:pic="http://schemas.openxmlformats.org/drawingml/2006/picture">
+                        <pic:nvPicPr>
+                          <pic:cNvPr id="0" name="Picture 11" descr="C:\Users\Otavio\Desktop\diagrama_classes\Web services.png"/>
+                          <pic:cNvPicPr>
+                            <a:picLocks noChangeAspect="1" noChangeArrowheads="1"/>
+                          </pic:cNvPicPr>
+                        </pic:nvPicPr>
+                        <pic:blipFill>
+                          <a:blip r:embed="rId16">
+                            <a:extLst>
+                              <a:ext uri="{28A0092B-C50C-407E-A947-70E740481C1C}">
+                                <a14:useLocalDpi xmlns:a14="http://schemas.microsoft.com/office/drawing/2010/main" val="0"/>
+                              </a:ext>
+                            </a:extLst>
+                          </a:blip>
+                          <a:srcRect/>
+                          <a:stretch>
+                            <a:fillRect/>
+                          </a:stretch>
+                        </pic:blipFill>
+                        <pic:spPr bwMode="auto">
+                          <a:xfrm>
+                            <a:off x="0" y="0"/>
+                            <a:ext cx="5753100" cy="3762375"/>
+                          </a:xfrm>
+                          <a:prstGeom prst="rect">
+                            <a:avLst/>
+                          </a:prstGeom>
+                          <a:noFill/>
+                          <a:ln>
+                            <a:noFill/>
+                          </a:ln>
+                        </pic:spPr>
+                      </pic:pic>
+                    </a:graphicData>
+                  </a:graphic>
+                </wp:inline>
+              </w:drawing>
+            </w:r>
+          </w:p>
+          <w:p>
+            <w:pPr>
+              <w:pStyle w:val="Cabealho"/>
+              <w:spacing w:line="276" w:lineRule="auto"/>
+              <w:rPr>
+                <w:rFonts w:ascii="Arial" w:hAnsi="Arial" w:cs="Arial"/>
+                <w:b/>
+                <w:bCs/>
+              </w:rPr>
+            </w:pPr>
+          </w:p>
+          <w:p>
+            <w:pPr>
+              <w:pStyle w:val="Cabealho"/>
+              <w:spacing w:line="276" w:lineRule="auto"/>
+              <w:rPr>
+                <w:rFonts w:ascii="Arial" w:hAnsi="Arial" w:cs="Arial"/>
+                <w:b/>
+                <w:bCs/>
+              </w:rPr>
+            </w:pPr>
+          </w:p>
+          <w:p>
+            <w:pPr>
+              <w:pStyle w:val="Cabealho"/>
+              <w:spacing w:line="276" w:lineRule="auto"/>
+              <w:rPr>
+                <w:rFonts w:ascii="Arial" w:hAnsi="Arial" w:cs="Arial"/>
+                <w:b/>
+                <w:bCs/>
+              </w:rPr>
+            </w:pPr>
+          </w:p>
+          <w:p>
+            <w:pPr>
+              <w:pStyle w:val="Cabealho"/>
+              <w:spacing w:line="276" w:lineRule="auto"/>
+              <w:rPr>
+                <w:rFonts w:ascii="Arial" w:hAnsi="Arial" w:cs="Arial"/>
+                <w:b/>
+                <w:bCs/>
+              </w:rPr>
+            </w:pPr>
+          </w:p>
+          <w:p>
+            <w:pPr>
+              <w:pStyle w:val="Cabealho"/>
+              <w:spacing w:line="276" w:lineRule="auto"/>
+              <w:rPr>
+                <w:rFonts w:ascii="Arial" w:hAnsi="Arial" w:cs="Arial"/>
+                <w:b/>
+                <w:bCs/>
+              </w:rPr>
+            </w:pPr>
+          </w:p>
+          <w:p>
+            <w:pPr>
+              <w:pStyle w:val="Cabealho"/>
+              <w:spacing w:line="276" w:lineRule="auto"/>
+              <w:rPr>
+                <w:rFonts w:ascii="Arial" w:hAnsi="Arial" w:cs="Arial"/>
+                <w:b/>
+                <w:bCs/>
+              </w:rPr>
+            </w:pPr>
+          </w:p>
+          <w:p>
+            <w:pPr>
+              <w:pStyle w:val="Cabealho"/>
+              <w:spacing w:line="276" w:lineRule="auto"/>
+              <w:rPr>
+                <w:rFonts w:ascii="Arial" w:hAnsi="Arial" w:cs="Arial"/>
+                <w:b/>
+                <w:bCs/>
+              </w:rPr>
+            </w:pPr>
+          </w:p>
+          <w:p>
+            <w:pPr>
+              <w:pStyle w:val="Cabealho"/>
+              <w:spacing w:line="276" w:lineRule="auto"/>
+              <w:rPr>
+                <w:rFonts w:ascii="Arial" w:hAnsi="Arial" w:cs="Arial"/>
+                <w:b/>
+                <w:bCs/>
+              </w:rPr>
+            </w:pPr>
+          </w:p>
+          <w:p>
+            <w:pPr>
+              <w:pStyle w:val="Cabealho"/>
+              <w:spacing w:line="276" w:lineRule="auto"/>
+              <w:rPr>
+                <w:rFonts w:ascii="Arial" w:hAnsi="Arial" w:cs="Arial"/>
+                <w:b/>
+                <w:bCs/>
+              </w:rPr>
+            </w:pPr>
+          </w:p>
+          <w:p>
+            <w:pPr>
+              <w:pStyle w:val="Cabealho"/>
+              <w:spacing w:line="276" w:lineRule="auto"/>
+              <w:rPr>
+                <w:rFonts w:ascii="Arial" w:hAnsi="Arial" w:cs="Arial"/>
+                <w:b/>
+                <w:bCs/>
+              </w:rPr>
+            </w:pPr>
+          </w:p>
+          <w:p>
+            <w:pPr>
+              <w:pStyle w:val="Cabealho"/>
+              <w:spacing w:line="276" w:lineRule="auto"/>
+              <w:rPr>
+                <w:rFonts w:ascii="Arial" w:hAnsi="Arial" w:cs="Arial"/>
+                <w:b/>
+                <w:bCs/>
+              </w:rPr>
+            </w:pPr>
+          </w:p>
+          <w:p>
+            <w:pPr>
+              <w:pStyle w:val="Cabealho"/>
+              <w:spacing w:line="276" w:lineRule="auto"/>
+              <w:rPr>
+                <w:rFonts w:ascii="Arial" w:hAnsi="Arial" w:cs="Arial"/>
+                <w:b/>
+                <w:bCs/>
+              </w:rPr>
+            </w:pPr>
+          </w:p>
+          <w:p>
+            <w:pPr>
+              <w:pStyle w:val="Cabealho"/>
+              <w:spacing w:line="276" w:lineRule="auto"/>
+              <w:rPr>
+                <w:rFonts w:ascii="Arial" w:hAnsi="Arial" w:cs="Arial"/>
+                <w:b/>
+                <w:bCs/>
+              </w:rPr>
+            </w:pPr>
+          </w:p>
+          <w:p>
+            <w:pPr>
+              <w:pStyle w:val="Cabealho"/>
+              <w:spacing w:line="276" w:lineRule="auto"/>
+              <w:rPr>
+                <w:rFonts w:ascii="Arial" w:hAnsi="Arial" w:cs="Arial"/>
+                <w:b/>
+                <w:bCs/>
+              </w:rPr>
+            </w:pPr>
+          </w:p>
+          <w:p>
+            <w:pPr>
+              <w:pStyle w:val="Cabealho"/>
+              <w:spacing w:line="276" w:lineRule="auto"/>
+              <w:rPr>
+                <w:rFonts w:ascii="Arial" w:hAnsi="Arial" w:cs="Arial"/>
+                <w:b/>
+                <w:bCs/>
+              </w:rPr>
+            </w:pPr>
+          </w:p>
+          <w:p>
+            <w:pPr>
+              <w:pStyle w:val="Cabealho"/>
+              <w:spacing w:line="276" w:lineRule="auto"/>
               <w:rPr>
                 <w:rFonts w:ascii="Arial" w:hAnsi="Arial" w:cs="Arial"/>
                 <w:b/>
@@ -832,12 +1236,12 @@
     </w:tbl>
     <w:p/>
     <w:sectPr>
-      <w:headerReference w:type="even" r:id="rId10"/>
-      <w:headerReference w:type="default" r:id="rId11"/>
-      <w:footerReference w:type="even" r:id="rId12"/>
-      <w:footerReference w:type="default" r:id="rId13"/>
-      <w:headerReference w:type="first" r:id="rId14"/>
-      <w:footerReference w:type="first" r:id="rId15"/>
+      <w:headerReference w:type="even" r:id="rId17"/>
+      <w:headerReference w:type="default" r:id="rId18"/>
+      <w:footerReference w:type="even" r:id="rId19"/>
+      <w:footerReference w:type="default" r:id="rId20"/>
+      <w:headerReference w:type="first" r:id="rId21"/>
+      <w:footerReference w:type="first" r:id="rId22"/>
       <w:pgSz w:w="11906" w:h="16838"/>
       <w:pgMar w:top="1134" w:right="1134" w:bottom="1134" w:left="1701" w:header="709" w:footer="709" w:gutter="0"/>
       <w:cols w:space="708"/>
@@ -1112,10 +1516,16 @@
             <w:rPr>
               <w:rFonts w:ascii="Arial" w:hAnsi="Arial" w:cs="Arial"/>
             </w:rPr>
-            <w:t xml:space="preserve"> Machines</w:t>
+            <w:t xml:space="preserve"> </w:t>
           </w:r>
-          <w:bookmarkStart w:id="0" w:name="_GoBack"/>
-          <w:bookmarkEnd w:id="0"/>
+          <w:proofErr w:type="spellStart"/>
+          <w:r>
+            <w:rPr>
+              <w:rFonts w:ascii="Arial" w:hAnsi="Arial" w:cs="Arial"/>
+            </w:rPr>
+            <w:t>Machines</w:t>
+          </w:r>
+          <w:proofErr w:type="spellEnd"/>
         </w:p>
       </w:tc>
     </w:tr>

</xml_diff>